<commit_message>
Updating Expose to Version 2.0
</commit_message>
<xml_diff>
--- a/Docs_Drafts/Expose v1.5.docx
+++ b/Docs_Drafts/Expose v1.5.docx
@@ -246,17 +246,48 @@
           <w:szCs w:val="24"/>
           <w:lang w:val="en-US"/>
         </w:rPr>
-        <w:t xml:space="preserve">[1] Prof. Dr. Max Mühlhäuser, [2] </w:t>
-      </w:r>
-      <w:r>
-        <w:rPr>
-          <w:rFonts w:cstheme="minorHAnsi"/>
-          <w:sz w:val="24"/>
-          <w:szCs w:val="24"/>
-          <w:lang w:val="en-US"/>
-        </w:rPr>
-        <w:t>Florian Brandherm</w:t>
-      </w:r>
+        <w:t xml:space="preserve">[1] Prof. Dr. Max </w:t>
+      </w:r>
+      <w:proofErr w:type="spellStart"/>
+      <w:r>
+        <w:rPr>
+          <w:rFonts w:cstheme="minorHAnsi"/>
+          <w:sz w:val="24"/>
+          <w:szCs w:val="24"/>
+          <w:lang w:val="en-US"/>
+        </w:rPr>
+        <w:t>Mühlhäuser</w:t>
+      </w:r>
+      <w:proofErr w:type="spellEnd"/>
+      <w:r>
+        <w:rPr>
+          <w:rFonts w:cstheme="minorHAnsi"/>
+          <w:sz w:val="24"/>
+          <w:szCs w:val="24"/>
+          <w:lang w:val="en-US"/>
+        </w:rPr>
+        <w:t xml:space="preserve">, [2] </w:t>
+      </w:r>
+      <w:r>
+        <w:rPr>
+          <w:rFonts w:cstheme="minorHAnsi"/>
+          <w:sz w:val="24"/>
+          <w:szCs w:val="24"/>
+          <w:lang w:val="en-US"/>
+        </w:rPr>
+        <w:t xml:space="preserve">Florian </w:t>
+      </w:r>
+      <w:proofErr w:type="spellStart"/>
+      <w:r>
+        <w:rPr>
+          <w:rFonts w:cstheme="minorHAnsi"/>
+          <w:sz w:val="24"/>
+          <w:szCs w:val="24"/>
+          <w:lang w:val="en-US"/>
+        </w:rPr>
+        <w:t>Brandherm</w:t>
+      </w:r>
+      <w:proofErr w:type="spellEnd"/>
     </w:p>
     <w:p>
       <w:pPr>
@@ -504,12 +535,21 @@
         </w:rPr>
         <w:t xml:space="preserve">This new protocol projected promising results, and therefore it gathered much interest from a wide range of researchers and developers’ community for further testing (benchmarking and comparisons) and application (Wired and Wireless Networks) and also led to advancement in different forms of variations like BBR+, BBR v2, </w:t>
       </w:r>
-      <w:r>
-        <w:rPr>
-          <w:rFonts w:cstheme="minorHAnsi"/>
-          <w:lang w:val="en-US"/>
-        </w:rPr>
-        <w:t>BBRfi.</w:t>
+      <w:proofErr w:type="spellStart"/>
+      <w:r>
+        <w:rPr>
+          <w:rFonts w:cstheme="minorHAnsi"/>
+          <w:lang w:val="en-US"/>
+        </w:rPr>
+        <w:t>BBRfi</w:t>
+      </w:r>
+      <w:proofErr w:type="spellEnd"/>
+      <w:r>
+        <w:rPr>
+          <w:rFonts w:cstheme="minorHAnsi"/>
+          <w:lang w:val="en-US"/>
+        </w:rPr>
+        <w:t>.</w:t>
       </w:r>
     </w:p>
     <w:p>
@@ -741,12 +781,21 @@
         </w:rPr>
         <w:t xml:space="preserve">evaluation of Network Bandwidth and </w:t>
       </w:r>
-      <w:r>
-        <w:rPr>
-          <w:rFonts w:cstheme="minorHAnsi"/>
-          <w:lang w:val="en-US"/>
-        </w:rPr>
-        <w:t>Round Trip Time (RTT)</w:t>
+      <w:proofErr w:type="gramStart"/>
+      <w:r>
+        <w:rPr>
+          <w:rFonts w:cstheme="minorHAnsi"/>
+          <w:lang w:val="en-US"/>
+        </w:rPr>
+        <w:t>Round Trip</w:t>
+      </w:r>
+      <w:proofErr w:type="gramEnd"/>
+      <w:r>
+        <w:rPr>
+          <w:rFonts w:cstheme="minorHAnsi"/>
+          <w:lang w:val="en-US"/>
+        </w:rPr>
+        <w:t xml:space="preserve"> Time (RTT)</w:t>
       </w:r>
       <w:r>
         <w:rPr>
@@ -1003,7 +1052,23 @@
           <w:rFonts w:cstheme="minorHAnsi"/>
           <w:lang w:val="en-US"/>
         </w:rPr>
-        <w:t>more fine grained access for the congestion control model.</w:t>
+        <w:t xml:space="preserve">more </w:t>
+      </w:r>
+      <w:proofErr w:type="gramStart"/>
+      <w:r>
+        <w:rPr>
+          <w:rFonts w:cstheme="minorHAnsi"/>
+          <w:lang w:val="en-US"/>
+        </w:rPr>
+        <w:t>fine grained</w:t>
+      </w:r>
+      <w:proofErr w:type="gramEnd"/>
+      <w:r>
+        <w:rPr>
+          <w:rFonts w:cstheme="minorHAnsi"/>
+          <w:lang w:val="en-US"/>
+        </w:rPr>
+        <w:t xml:space="preserve"> access for the congestion control model.</w:t>
       </w:r>
     </w:p>
     <w:p>
@@ -1574,7 +1639,15 @@
           <w:rFonts w:cstheme="minorHAnsi"/>
           <w:lang w:val="en-US"/>
         </w:rPr>
-        <w:t>FI. Furthermore, there is going to variation in experimentation with less crowded area such as home and more crowded area like TU Stad</w:t>
+        <w:t xml:space="preserve">FI. Furthermore, there is going to variation in experimentation with less crowded area such as home and more crowded area like TU </w:t>
+      </w:r>
+      <w:proofErr w:type="spellStart"/>
+      <w:r>
+        <w:rPr>
+          <w:rFonts w:cstheme="minorHAnsi"/>
+          <w:lang w:val="en-US"/>
+        </w:rPr>
+        <w:t>Stad</w:t>
       </w:r>
       <w:r>
         <w:rPr>
@@ -1588,7 +1661,15 @@
           <w:rFonts w:cstheme="minorHAnsi"/>
           <w:lang w:val="en-US"/>
         </w:rPr>
-        <w:t>mitte Mensa.</w:t>
+        <w:t>mitte</w:t>
+      </w:r>
+      <w:proofErr w:type="spellEnd"/>
+      <w:r>
+        <w:rPr>
+          <w:rFonts w:cstheme="minorHAnsi"/>
+          <w:lang w:val="en-US"/>
+        </w:rPr>
+        <w:t xml:space="preserve"> Mensa.</w:t>
       </w:r>
     </w:p>
     <w:p>
@@ -2087,7 +2168,23 @@
           <w:rFonts w:cstheme="minorHAnsi"/>
           <w:lang w:val="en-US"/>
         </w:rPr>
-        <w:t>t would be interesting to observe BBR behavior in our case, specifically for bursty and intermittent data traffic with larger size image from edge client and short texts message response from server.</w:t>
+        <w:t xml:space="preserve">t would be interesting to observe BBR behavior in our case, specifically for </w:t>
+      </w:r>
+      <w:proofErr w:type="spellStart"/>
+      <w:r>
+        <w:rPr>
+          <w:rFonts w:cstheme="minorHAnsi"/>
+          <w:lang w:val="en-US"/>
+        </w:rPr>
+        <w:t>bursty</w:t>
+      </w:r>
+      <w:proofErr w:type="spellEnd"/>
+      <w:r>
+        <w:rPr>
+          <w:rFonts w:cstheme="minorHAnsi"/>
+          <w:lang w:val="en-US"/>
+        </w:rPr>
+        <w:t xml:space="preserve"> and intermittent data traffic with larger size image from edge client and short texts message response from server.</w:t>
       </w:r>
     </w:p>
     <w:p>
@@ -3241,7 +3338,39 @@
           <w:rFonts w:cstheme="minorHAnsi"/>
           <w:lang w:val="en-US"/>
         </w:rPr>
-        <w:t>[2] Scholz, D., Jaeger, B., Schwaighofer, L., Raumer, D., Geyer, F. and Carle, G., 2018, May. Towards a deeper understanding of TCP BBR congestion control. In 2018 IFIP networking conference (IFIP networking) and workshops (pp. 1-9). IEEE.</w:t>
+        <w:t xml:space="preserve">[2] Scholz, D., Jaeger, B., </w:t>
+      </w:r>
+      <w:proofErr w:type="spellStart"/>
+      <w:r>
+        <w:rPr>
+          <w:rFonts w:cstheme="minorHAnsi"/>
+          <w:lang w:val="en-US"/>
+        </w:rPr>
+        <w:t>Schwaighofer</w:t>
+      </w:r>
+      <w:proofErr w:type="spellEnd"/>
+      <w:r>
+        <w:rPr>
+          <w:rFonts w:cstheme="minorHAnsi"/>
+          <w:lang w:val="en-US"/>
+        </w:rPr>
+        <w:t xml:space="preserve">, L., </w:t>
+      </w:r>
+      <w:proofErr w:type="spellStart"/>
+      <w:r>
+        <w:rPr>
+          <w:rFonts w:cstheme="minorHAnsi"/>
+          <w:lang w:val="en-US"/>
+        </w:rPr>
+        <w:t>Raumer</w:t>
+      </w:r>
+      <w:proofErr w:type="spellEnd"/>
+      <w:r>
+        <w:rPr>
+          <w:rFonts w:cstheme="minorHAnsi"/>
+          <w:lang w:val="en-US"/>
+        </w:rPr>
+        <w:t>, D., Geyer, F. and Carle, G., 2018, May. Towards a deeper understanding of TCP BBR congestion control. In 2018 IFIP networking conference (IFIP networking) and workshops (pp. 1-9). IEEE.</w:t>
       </w:r>
     </w:p>
     <w:p>
@@ -3271,7 +3400,55 @@
           <w:rFonts w:cstheme="minorHAnsi"/>
           <w:lang w:val="en-US"/>
         </w:rPr>
-        <w:t>[3] Hertelli, Salim, Benedikt Jaeger, and Johannes Zirngibl. "Comparison of Different QUIC Implementations." Network 7 (2022).</w:t>
+        <w:t xml:space="preserve">[3] </w:t>
+      </w:r>
+      <w:proofErr w:type="spellStart"/>
+      <w:r>
+        <w:rPr>
+          <w:rFonts w:cstheme="minorHAnsi"/>
+          <w:lang w:val="en-US"/>
+        </w:rPr>
+        <w:t>Hertelli</w:t>
+      </w:r>
+      <w:proofErr w:type="spellEnd"/>
+      <w:r>
+        <w:rPr>
+          <w:rFonts w:cstheme="minorHAnsi"/>
+          <w:lang w:val="en-US"/>
+        </w:rPr>
+        <w:t xml:space="preserve">, Salim, </w:t>
+      </w:r>
+      <w:proofErr w:type="spellStart"/>
+      <w:r>
+        <w:rPr>
+          <w:rFonts w:cstheme="minorHAnsi"/>
+          <w:lang w:val="en-US"/>
+        </w:rPr>
+        <w:t>Benedikt</w:t>
+      </w:r>
+      <w:proofErr w:type="spellEnd"/>
+      <w:r>
+        <w:rPr>
+          <w:rFonts w:cstheme="minorHAnsi"/>
+          <w:lang w:val="en-US"/>
+        </w:rPr>
+        <w:t xml:space="preserve"> Jaeger, and Johannes </w:t>
+      </w:r>
+      <w:proofErr w:type="spellStart"/>
+      <w:r>
+        <w:rPr>
+          <w:rFonts w:cstheme="minorHAnsi"/>
+          <w:lang w:val="en-US"/>
+        </w:rPr>
+        <w:t>Zirngibl</w:t>
+      </w:r>
+      <w:proofErr w:type="spellEnd"/>
+      <w:r>
+        <w:rPr>
+          <w:rFonts w:cstheme="minorHAnsi"/>
+          <w:lang w:val="en-US"/>
+        </w:rPr>
+        <w:t>. "Comparison of Different QUIC Implementations." Network 7 (2022).</w:t>
       </w:r>
     </w:p>
     <w:p>
@@ -3312,18 +3489,19 @@
           <w:shd w:val="clear" w:color="auto" w:fill="FFFFFF"/>
           <w:lang w:val="en-US"/>
         </w:rPr>
-        <w:t>Vargas, Santiago, et al. "Are mobiles ready for BBR?." Proceedings of the 22nd ACM Internet Measurement Conference. 2022.</w:t>
-      </w:r>
-    </w:p>
-    <w:p>
-      <w:pPr>
+        <w:t xml:space="preserve">Vargas, Santiago, et al. "Are mobiles ready for </w:t>
+      </w:r>
+      <w:proofErr w:type="gramStart"/>
+      <w:r>
         <w:rPr>
           <w:rFonts w:cstheme="minorHAnsi"/>
           <w:color w:val="222222"/>
           <w:shd w:val="clear" w:color="auto" w:fill="FFFFFF"/>
           <w:lang w:val="en-US"/>
         </w:rPr>
-      </w:pPr>
+        <w:t>BBR?.</w:t>
+      </w:r>
+      <w:proofErr w:type="gramEnd"/>
       <w:r>
         <w:rPr>
           <w:rFonts w:cstheme="minorHAnsi"/>
@@ -3331,23 +3509,44 @@
           <w:shd w:val="clear" w:color="auto" w:fill="FFFFFF"/>
           <w:lang w:val="en-US"/>
         </w:rPr>
-        <w:t>This paper provides fine-grained analysis of how to get better performance with tuning BBR and also its limitations:</w:t>
-      </w:r>
-    </w:p>
-    <w:p>
-      <w:pPr>
-        <w:rPr>
-          <w:rFonts w:cstheme="minorHAnsi"/>
-          <w:lang w:val="en-US"/>
-        </w:rPr>
-      </w:pPr>
-      <w:r>
+        <w:t>" Proceedings of the 22nd ACM Internet Measurement Conference. 2022.</w:t>
+      </w:r>
+    </w:p>
+    <w:p>
+      <w:pPr>
         <w:rPr>
           <w:rFonts w:cstheme="minorHAnsi"/>
           <w:color w:val="222222"/>
           <w:shd w:val="clear" w:color="auto" w:fill="FFFFFF"/>
           <w:lang w:val="en-US"/>
         </w:rPr>
+      </w:pPr>
+      <w:r>
+        <w:rPr>
+          <w:rFonts w:cstheme="minorHAnsi"/>
+          <w:color w:val="222222"/>
+          <w:shd w:val="clear" w:color="auto" w:fill="FFFFFF"/>
+          <w:lang w:val="en-US"/>
+        </w:rPr>
+        <w:t>This paper provides fine-grained analysis of how to get better performance with tuning BBR and also its limitations:</w:t>
+      </w:r>
+    </w:p>
+    <w:p>
+      <w:pPr>
+        <w:rPr>
+          <w:rFonts w:cstheme="minorHAnsi"/>
+          <w:color w:val="222222"/>
+          <w:shd w:val="clear" w:color="auto" w:fill="FFFFFF"/>
+          <w:lang w:val="en-US"/>
+        </w:rPr>
+      </w:pPr>
+      <w:r>
+        <w:rPr>
+          <w:rFonts w:cstheme="minorHAnsi"/>
+          <w:color w:val="222222"/>
+          <w:shd w:val="clear" w:color="auto" w:fill="FFFFFF"/>
+          <w:lang w:val="en-US"/>
+        </w:rPr>
         <w:t>[5] Cao, Yi, et al. "When to use and when not to use BBR: An empirical analysis and evaluation study." Proceedings of the Internet Measurement Conference. 2019.</w:t>
       </w:r>
     </w:p>
@@ -3355,6 +3554,23 @@
       <w:pPr>
         <w:rPr>
           <w:rFonts w:cstheme="minorHAnsi"/>
+          <w:lang w:val="en-US"/>
+        </w:rPr>
+      </w:pPr>
+      <w:r>
+        <w:rPr>
+          <w:rFonts w:cstheme="minorHAnsi"/>
+          <w:color w:val="222222"/>
+          <w:shd w:val="clear" w:color="auto" w:fill="FFFFFF"/>
+          <w:lang w:val="en-US"/>
+        </w:rPr>
+        <w:t xml:space="preserve">[6] </w:t>
+      </w:r>
+    </w:p>
+    <w:p>
+      <w:pPr>
+        <w:rPr>
+          <w:rFonts w:cstheme="minorHAnsi"/>
           <w:b/>
           <w:bCs/>
           <w:sz w:val="24"/>
@@ -3413,22 +3629,118 @@
           <w:rFonts w:cstheme="minorHAnsi"/>
           <w:lang w:val="en-US"/>
         </w:rPr>
-        <w:t>[2] Scholz, D., Jaeger, B., Schwaighofer, L., Raumer, D., Geyer, F. and Carle, G., 2018, May. Towards a deeper understanding of TCP BBR congestion control. In 2018 IFIP networking conference (IFIP networking) and workshops (pp. 1-9). IEEE.</w:t>
-      </w:r>
-    </w:p>
-    <w:p>
-      <w:pPr>
-        <w:rPr>
-          <w:rFonts w:cstheme="minorHAnsi"/>
-          <w:lang w:val="en-US"/>
-        </w:rPr>
-      </w:pPr>
-      <w:r>
-        <w:rPr>
-          <w:rFonts w:cstheme="minorHAnsi"/>
-          <w:lang w:val="en-US"/>
-        </w:rPr>
-        <w:t>[3] C. A. Grazia, N. Patriciello, M. Klapez and M. Casoni, "BBR+: improving TCP BBR Performance over WLAN," ICC 2020 - 2020 IEEE International Conference on Communications (ICC), 2020, pp. 1-6, doi: 10.1109/ICC40277.2020.9149220.</w:t>
+        <w:t xml:space="preserve">[2] Scholz, D., Jaeger, B., </w:t>
+      </w:r>
+      <w:proofErr w:type="spellStart"/>
+      <w:r>
+        <w:rPr>
+          <w:rFonts w:cstheme="minorHAnsi"/>
+          <w:lang w:val="en-US"/>
+        </w:rPr>
+        <w:t>Schwaighofer</w:t>
+      </w:r>
+      <w:proofErr w:type="spellEnd"/>
+      <w:r>
+        <w:rPr>
+          <w:rFonts w:cstheme="minorHAnsi"/>
+          <w:lang w:val="en-US"/>
+        </w:rPr>
+        <w:t xml:space="preserve">, L., </w:t>
+      </w:r>
+      <w:proofErr w:type="spellStart"/>
+      <w:r>
+        <w:rPr>
+          <w:rFonts w:cstheme="minorHAnsi"/>
+          <w:lang w:val="en-US"/>
+        </w:rPr>
+        <w:t>Raumer</w:t>
+      </w:r>
+      <w:proofErr w:type="spellEnd"/>
+      <w:r>
+        <w:rPr>
+          <w:rFonts w:cstheme="minorHAnsi"/>
+          <w:lang w:val="en-US"/>
+        </w:rPr>
+        <w:t>, D., Geyer, F. and Carle, G., 2018, May. Towards a deeper understanding of TCP BBR congestion control. In 2018 IFIP networking conference (IFIP networking) and workshops (pp. 1-9). IEEE.</w:t>
+      </w:r>
+    </w:p>
+    <w:p>
+      <w:pPr>
+        <w:rPr>
+          <w:rFonts w:cstheme="minorHAnsi"/>
+          <w:lang w:val="en-US"/>
+        </w:rPr>
+      </w:pPr>
+      <w:r>
+        <w:rPr>
+          <w:rFonts w:cstheme="minorHAnsi"/>
+          <w:lang w:val="en-US"/>
+        </w:rPr>
+        <w:t xml:space="preserve">[3] C. A. Grazia, N. </w:t>
+      </w:r>
+      <w:proofErr w:type="spellStart"/>
+      <w:r>
+        <w:rPr>
+          <w:rFonts w:cstheme="minorHAnsi"/>
+          <w:lang w:val="en-US"/>
+        </w:rPr>
+        <w:t>Patriciello</w:t>
+      </w:r>
+      <w:proofErr w:type="spellEnd"/>
+      <w:r>
+        <w:rPr>
+          <w:rFonts w:cstheme="minorHAnsi"/>
+          <w:lang w:val="en-US"/>
+        </w:rPr>
+        <w:t xml:space="preserve">, M. </w:t>
+      </w:r>
+      <w:proofErr w:type="spellStart"/>
+      <w:r>
+        <w:rPr>
+          <w:rFonts w:cstheme="minorHAnsi"/>
+          <w:lang w:val="en-US"/>
+        </w:rPr>
+        <w:t>Klapez</w:t>
+      </w:r>
+      <w:proofErr w:type="spellEnd"/>
+      <w:r>
+        <w:rPr>
+          <w:rFonts w:cstheme="minorHAnsi"/>
+          <w:lang w:val="en-US"/>
+        </w:rPr>
+        <w:t xml:space="preserve"> and M. </w:t>
+      </w:r>
+      <w:proofErr w:type="spellStart"/>
+      <w:r>
+        <w:rPr>
+          <w:rFonts w:cstheme="minorHAnsi"/>
+          <w:lang w:val="en-US"/>
+        </w:rPr>
+        <w:t>Casoni</w:t>
+      </w:r>
+      <w:proofErr w:type="spellEnd"/>
+      <w:r>
+        <w:rPr>
+          <w:rFonts w:cstheme="minorHAnsi"/>
+          <w:lang w:val="en-US"/>
+        </w:rPr>
+        <w:t xml:space="preserve">, "BBR+: improving TCP BBR Performance over WLAN," ICC 2020 - 2020 IEEE International Conference on Communications (ICC), 2020, pp. 1-6, </w:t>
+      </w:r>
+      <w:proofErr w:type="spellStart"/>
+      <w:r>
+        <w:rPr>
+          <w:rFonts w:cstheme="minorHAnsi"/>
+          <w:lang w:val="en-US"/>
+        </w:rPr>
+        <w:t>doi</w:t>
+      </w:r>
+      <w:proofErr w:type="spellEnd"/>
+      <w:r>
+        <w:rPr>
+          <w:rFonts w:cstheme="minorHAnsi"/>
+          <w:lang w:val="en-US"/>
+        </w:rPr>
+        <w:t>: 10.1109/ICC40277.2020.9149220.</w:t>
       </w:r>
     </w:p>
     <w:p>
@@ -3505,7 +3817,56 @@
           <w:rFonts w:cstheme="minorHAnsi"/>
           <w:lang w:val="en-US"/>
         </w:rPr>
-        <w:t>[6] Y. -J. Song, G. -H. Kim, I. Mahmud, W. -K. Seo and Y. -Z. Cho, "Understanding of BBRv2: Evaluation and Comparison With BBRv1 Congestion Control Algorithm," in IEEE Access, vol. 9, pp. 37131-37145, 2021, doi: 10.1109/ACCESS.2021.3061696.</w:t>
+        <w:lastRenderedPageBreak/>
+        <w:t xml:space="preserve">[6] Y. -J. Song, G. -H. Kim, I. Mahmud, W. -K. </w:t>
+      </w:r>
+      <w:proofErr w:type="spellStart"/>
+      <w:r>
+        <w:rPr>
+          <w:rFonts w:cstheme="minorHAnsi"/>
+          <w:lang w:val="en-US"/>
+        </w:rPr>
+        <w:t>Seo</w:t>
+      </w:r>
+      <w:proofErr w:type="spellEnd"/>
+      <w:r>
+        <w:rPr>
+          <w:rFonts w:cstheme="minorHAnsi"/>
+          <w:lang w:val="en-US"/>
+        </w:rPr>
+        <w:t xml:space="preserve"> and Y. -Z. Cho, "Understanding of BBRv2: Evaluation and Comparison </w:t>
+      </w:r>
+      <w:proofErr w:type="gramStart"/>
+      <w:r>
+        <w:rPr>
+          <w:rFonts w:cstheme="minorHAnsi"/>
+          <w:lang w:val="en-US"/>
+        </w:rPr>
+        <w:t>With</w:t>
+      </w:r>
+      <w:proofErr w:type="gramEnd"/>
+      <w:r>
+        <w:rPr>
+          <w:rFonts w:cstheme="minorHAnsi"/>
+          <w:lang w:val="en-US"/>
+        </w:rPr>
+        <w:t xml:space="preserve"> BBRv1 Congestion Control Algorithm," in IEEE Access, vol. 9, pp. 37131-37145, 2021, </w:t>
+      </w:r>
+      <w:proofErr w:type="spellStart"/>
+      <w:r>
+        <w:rPr>
+          <w:rFonts w:cstheme="minorHAnsi"/>
+          <w:lang w:val="en-US"/>
+        </w:rPr>
+        <w:t>doi</w:t>
+      </w:r>
+      <w:proofErr w:type="spellEnd"/>
+      <w:r>
+        <w:rPr>
+          <w:rFonts w:cstheme="minorHAnsi"/>
+          <w:lang w:val="en-US"/>
+        </w:rPr>
+        <w:t>: 10.1109/ACCESS.2021.3061696.</w:t>
       </w:r>
     </w:p>
     <w:p>
@@ -3521,16 +3882,25 @@
           <w:rFonts w:cstheme="minorHAnsi"/>
           <w:lang w:val="en-US"/>
         </w:rPr>
-        <w:lastRenderedPageBreak/>
         <w:t xml:space="preserve">[7] </w:t>
       </w:r>
+      <w:proofErr w:type="spellStart"/>
       <w:r>
         <w:rPr>
           <w:rFonts w:cstheme="minorHAnsi"/>
           <w:color w:val="222222"/>
           <w:shd w:val="clear" w:color="auto" w:fill="FFFFFF"/>
         </w:rPr>
-        <w:t>Abbasloo, Soheil, et al. "Toward Optimal Performance with Network Assisted {TCP} at Mobile Edge." </w:t>
+        <w:t>Abbasloo</w:t>
+      </w:r>
+      <w:proofErr w:type="spellEnd"/>
+      <w:r>
+        <w:rPr>
+          <w:rFonts w:cstheme="minorHAnsi"/>
+          <w:color w:val="222222"/>
+          <w:shd w:val="clear" w:color="auto" w:fill="FFFFFF"/>
+        </w:rPr>
+        <w:t>, Soheil, et al. "Toward Optimal Performance with Network Assisted {TCP} at Mobile Edge." </w:t>
       </w:r>
       <w:r>
         <w:rPr>
@@ -3540,41 +3910,109 @@
           <w:color w:val="222222"/>
           <w:shd w:val="clear" w:color="auto" w:fill="FFFFFF"/>
         </w:rPr>
-        <w:t>2nd USENIX Workshop on Hot Topics in Edge Computing (HotEdge 19)</w:t>
-      </w:r>
-      <w:r>
-        <w:rPr>
-          <w:rFonts w:cstheme="minorHAnsi"/>
+        <w:t>2nd USENIX Workshop on Hot Topics in Edge Computing (</w:t>
+      </w:r>
+      <w:proofErr w:type="spellStart"/>
+      <w:r>
+        <w:rPr>
+          <w:rFonts w:cstheme="minorHAnsi"/>
+          <w:i/>
+          <w:iCs/>
           <w:color w:val="222222"/>
           <w:shd w:val="clear" w:color="auto" w:fill="FFFFFF"/>
         </w:rPr>
-        <w:t>. 2019.</w:t>
-      </w:r>
-    </w:p>
-    <w:p>
-      <w:pPr>
-        <w:rPr>
-          <w:rFonts w:cstheme="minorHAnsi"/>
+        <w:t>HotEdge</w:t>
+      </w:r>
+      <w:proofErr w:type="spellEnd"/>
+      <w:r>
+        <w:rPr>
+          <w:rFonts w:cstheme="minorHAnsi"/>
+          <w:i/>
+          <w:iCs/>
           <w:color w:val="222222"/>
           <w:shd w:val="clear" w:color="auto" w:fill="FFFFFF"/>
         </w:rPr>
-      </w:pPr>
+        <w:t xml:space="preserve"> 19)</w:t>
+      </w:r>
       <w:r>
         <w:rPr>
           <w:rFonts w:cstheme="minorHAnsi"/>
           <w:color w:val="222222"/>
           <w:shd w:val="clear" w:color="auto" w:fill="FFFFFF"/>
-          <w:lang w:val="en-US"/>
-        </w:rPr>
-        <w:t xml:space="preserve">[8] </w:t>
-      </w:r>
-      <w:r>
+        </w:rPr>
+        <w:t>. 2019.</w:t>
+      </w:r>
+    </w:p>
+    <w:p>
+      <w:pPr>
         <w:rPr>
           <w:rFonts w:cstheme="minorHAnsi"/>
           <w:color w:val="222222"/>
           <w:shd w:val="clear" w:color="auto" w:fill="FFFFFF"/>
         </w:rPr>
-        <w:t>Fiandrino, Claudio, et al. "openLEON: An end-to-end emulation platform from the edge data center to the mobile user." </w:t>
+      </w:pPr>
+      <w:r>
+        <w:rPr>
+          <w:rFonts w:cstheme="minorHAnsi"/>
+          <w:color w:val="222222"/>
+          <w:shd w:val="clear" w:color="auto" w:fill="FFFFFF"/>
+          <w:lang w:val="en-US"/>
+        </w:rPr>
+        <w:t xml:space="preserve">[8] </w:t>
+      </w:r>
+      <w:proofErr w:type="spellStart"/>
+      <w:r>
+        <w:rPr>
+          <w:rFonts w:cstheme="minorHAnsi"/>
+          <w:color w:val="222222"/>
+          <w:shd w:val="clear" w:color="auto" w:fill="FFFFFF"/>
+        </w:rPr>
+        <w:t>Fiandrino</w:t>
+      </w:r>
+      <w:proofErr w:type="spellEnd"/>
+      <w:r>
+        <w:rPr>
+          <w:rFonts w:cstheme="minorHAnsi"/>
+          <w:color w:val="222222"/>
+          <w:shd w:val="clear" w:color="auto" w:fill="FFFFFF"/>
+        </w:rPr>
+        <w:t>, Claudio, et al. "</w:t>
+      </w:r>
+      <w:proofErr w:type="spellStart"/>
+      <w:r>
+        <w:rPr>
+          <w:rFonts w:cstheme="minorHAnsi"/>
+          <w:color w:val="222222"/>
+          <w:shd w:val="clear" w:color="auto" w:fill="FFFFFF"/>
+        </w:rPr>
+        <w:t>openLEON</w:t>
+      </w:r>
+      <w:proofErr w:type="spellEnd"/>
+      <w:r>
+        <w:rPr>
+          <w:rFonts w:cstheme="minorHAnsi"/>
+          <w:color w:val="222222"/>
+          <w:shd w:val="clear" w:color="auto" w:fill="FFFFFF"/>
+        </w:rPr>
+        <w:t xml:space="preserve">: An end-to-end emulation platform from the edge data </w:t>
+      </w:r>
+      <w:proofErr w:type="spellStart"/>
+      <w:r>
+        <w:rPr>
+          <w:rFonts w:cstheme="minorHAnsi"/>
+          <w:color w:val="222222"/>
+          <w:shd w:val="clear" w:color="auto" w:fill="FFFFFF"/>
+        </w:rPr>
+        <w:t>center</w:t>
+      </w:r>
+      <w:proofErr w:type="spellEnd"/>
+      <w:r>
+        <w:rPr>
+          <w:rFonts w:cstheme="minorHAnsi"/>
+          <w:color w:val="222222"/>
+          <w:shd w:val="clear" w:color="auto" w:fill="FFFFFF"/>
+        </w:rPr>
+        <w:t xml:space="preserve"> to the mobile user." </w:t>
       </w:r>
       <w:r>
         <w:rPr>
@@ -3650,18 +4088,19 @@
           <w:shd w:val="clear" w:color="auto" w:fill="FFFFFF"/>
           <w:lang w:val="en-US"/>
         </w:rPr>
-        <w:t>[10] Vargas, Santiago, et al. "Are mobiles ready for BBR?." Proceedings of the 22nd ACM Internet Measurement Conference. 2022.</w:t>
-      </w:r>
-    </w:p>
-    <w:p>
-      <w:pPr>
+        <w:t xml:space="preserve">[10] Vargas, Santiago, et al. "Are mobiles ready for </w:t>
+      </w:r>
+      <w:proofErr w:type="gramStart"/>
+      <w:r>
         <w:rPr>
           <w:rFonts w:cstheme="minorHAnsi"/>
           <w:color w:val="222222"/>
           <w:shd w:val="clear" w:color="auto" w:fill="FFFFFF"/>
           <w:lang w:val="en-US"/>
         </w:rPr>
-      </w:pPr>
+        <w:t>BBR?.</w:t>
+      </w:r>
+      <w:proofErr w:type="gramEnd"/>
       <w:r>
         <w:rPr>
           <w:rFonts w:cstheme="minorHAnsi"/>
@@ -3669,7 +4108,86 @@
           <w:shd w:val="clear" w:color="auto" w:fill="FFFFFF"/>
           <w:lang w:val="en-US"/>
         </w:rPr>
-        <w:t>[11] Hertelli, Salim, Benedikt Jaeger, and Johannes Zirngibl. "Comparison of Different QUIC Implementations." Network 7 (2022).</w:t>
+        <w:t>" Proceedings of the 22nd ACM Internet Measurement Conference. 2022.</w:t>
+      </w:r>
+    </w:p>
+    <w:p>
+      <w:pPr>
+        <w:rPr>
+          <w:rFonts w:cstheme="minorHAnsi"/>
+          <w:color w:val="222222"/>
+          <w:shd w:val="clear" w:color="auto" w:fill="FFFFFF"/>
+          <w:lang w:val="en-US"/>
+        </w:rPr>
+      </w:pPr>
+      <w:r>
+        <w:rPr>
+          <w:rFonts w:cstheme="minorHAnsi"/>
+          <w:color w:val="222222"/>
+          <w:shd w:val="clear" w:color="auto" w:fill="FFFFFF"/>
+          <w:lang w:val="en-US"/>
+        </w:rPr>
+        <w:t xml:space="preserve">[11] </w:t>
+      </w:r>
+      <w:proofErr w:type="spellStart"/>
+      <w:r>
+        <w:rPr>
+          <w:rFonts w:cstheme="minorHAnsi"/>
+          <w:color w:val="222222"/>
+          <w:shd w:val="clear" w:color="auto" w:fill="FFFFFF"/>
+          <w:lang w:val="en-US"/>
+        </w:rPr>
+        <w:t>Hertelli</w:t>
+      </w:r>
+      <w:proofErr w:type="spellEnd"/>
+      <w:r>
+        <w:rPr>
+          <w:rFonts w:cstheme="minorHAnsi"/>
+          <w:color w:val="222222"/>
+          <w:shd w:val="clear" w:color="auto" w:fill="FFFFFF"/>
+          <w:lang w:val="en-US"/>
+        </w:rPr>
+        <w:t xml:space="preserve">, Salim, </w:t>
+      </w:r>
+      <w:proofErr w:type="spellStart"/>
+      <w:r>
+        <w:rPr>
+          <w:rFonts w:cstheme="minorHAnsi"/>
+          <w:color w:val="222222"/>
+          <w:shd w:val="clear" w:color="auto" w:fill="FFFFFF"/>
+          <w:lang w:val="en-US"/>
+        </w:rPr>
+        <w:t>Benedikt</w:t>
+      </w:r>
+      <w:proofErr w:type="spellEnd"/>
+      <w:r>
+        <w:rPr>
+          <w:rFonts w:cstheme="minorHAnsi"/>
+          <w:color w:val="222222"/>
+          <w:shd w:val="clear" w:color="auto" w:fill="FFFFFF"/>
+          <w:lang w:val="en-US"/>
+        </w:rPr>
+        <w:t xml:space="preserve"> Jaeger, and Johannes </w:t>
+      </w:r>
+      <w:proofErr w:type="spellStart"/>
+      <w:r>
+        <w:rPr>
+          <w:rFonts w:cstheme="minorHAnsi"/>
+          <w:color w:val="222222"/>
+          <w:shd w:val="clear" w:color="auto" w:fill="FFFFFF"/>
+          <w:lang w:val="en-US"/>
+        </w:rPr>
+        <w:t>Zirngibl</w:t>
+      </w:r>
+      <w:proofErr w:type="spellEnd"/>
+      <w:r>
+        <w:rPr>
+          <w:rFonts w:cstheme="minorHAnsi"/>
+          <w:color w:val="222222"/>
+          <w:shd w:val="clear" w:color="auto" w:fill="FFFFFF"/>
+          <w:lang w:val="en-US"/>
+        </w:rPr>
+        <w:t>. "Comparison of Different QUIC Implementations." Network 7 (2022).</w:t>
       </w:r>
     </w:p>
     <w:p>

</xml_diff>